<commit_message>
Added 2019 Midpoint submission
</commit_message>
<xml_diff>
--- a/Reflective Journals/November 2020.docx
+++ b/Reflective Journals/November 2020.docx
@@ -127,6 +127,16 @@
       <w:r>
         <w:t xml:space="preserve">). </w:t>
       </w:r>
+      <w:r>
+        <w:br/>
+      </w:r>
+      <w:r>
+        <w:br/>
+        <w:t>I have made a start on my Requirements Specification</w:t>
+      </w:r>
+      <w:r>
+        <w:t xml:space="preserve"> as well.</w:t>
+      </w:r>
     </w:p>
     <w:p>
       <w:pPr>
@@ -136,7 +146,31 @@
         <w:t>My Reflection</w:t>
       </w:r>
     </w:p>
-    <w:p/>
+    <w:p>
+      <w:r>
+        <w:t xml:space="preserve">While I do fully understand </w:t>
+      </w:r>
+      <w:r>
+        <w:t>Paul Stynes</w:t>
+      </w:r>
+      <w:r>
+        <w:t>’ (</w:t>
+      </w:r>
+      <w:r>
+        <w:t>supervisor</w:t>
+      </w:r>
+      <w:r>
+        <w:t>) recommendations, I really thought I had a good idea with the vegan health and fitness app I originally planned.  But after speaking with Paul, internally I felt kind of silly with my original</w:t>
+      </w:r>
+      <w:r>
+        <w:t>, possibly over-</w:t>
+      </w:r>
+      <w:bookmarkStart w:id="0" w:name="_GoBack"/>
+      <w:bookmarkEnd w:id="0"/>
+      <w:r>
+        <w:t xml:space="preserve">simplistic project. But with Paul’s feedback and help, I was able to flesh it out a bit and make it from a second-year project to a final year project. To be honest, I never even knew what retinopathy was before starting this. That’s a good thing, it’s heightens the complexity a bit. </w:t>
+      </w:r>
+    </w:p>
     <w:p>
       <w:pPr>
         <w:pStyle w:val="Heading1"/>
@@ -146,6 +180,18 @@
       </w:r>
     </w:p>
     <w:p>
+      <w:r>
+        <w:t>I plan to finish the Requirements Specification by the end of the first week in December (Week 10) and hopefully have Paul sign off on it on the following Monday in our group supervisor meeting.</w:t>
+      </w:r>
+      <w:r>
+        <w:br/>
+      </w:r>
+      <w:r>
+        <w:br/>
+        <w:t xml:space="preserve">The second week in December (Week 11) will focus on writing up the Technical Report and starting the prototype in preparation for the Midpoint submission on 22 December. </w:t>
+      </w:r>
+    </w:p>
+    <w:p>
       <w:pPr>
         <w:pStyle w:val="Heading1"/>
       </w:pPr>
@@ -170,24 +216,82 @@
         <w:t>Items discussed:</w:t>
       </w:r>
       <w:r>
+        <w:t xml:space="preserve"> After a group discussion, I gained some insight into what other students were doing and reflecting on the input from</w:t>
+      </w:r>
+      <w:r>
+        <w:t xml:space="preserve"> Paul, our supervisor</w:t>
+      </w:r>
+      <w:r>
+        <w:t>. After the group chat, Paul and I had a one-on-one conversation to discuss my Project. Paul reviewed my Project Proposal and explained that it’s simple to create a website/app, and innovation for my Project was lacking</w:t>
+      </w:r>
+      <w:r>
+        <w:t>.</w:t>
+      </w:r>
+    </w:p>
+    <w:p>
+      <w:r>
+        <w:rPr>
+          <w:b/>
+          <w:bCs/>
+        </w:rPr>
+        <w:lastRenderedPageBreak/>
+        <w:t>Action Items:</w:t>
+      </w:r>
+      <w:r>
+        <w:rPr>
+          <w:b/>
+          <w:bCs/>
+        </w:rPr>
         <w:t xml:space="preserve"> </w:t>
       </w:r>
       <w:r>
-        <w:t>After a group discussion, I gained some insight into what other students were doing and reflecting on the input from Paul</w:t>
+        <w:t xml:space="preserve">Paul suggested I convert my Project to a website or an app that focuses on </w:t>
+      </w:r>
+      <w:r>
+        <w:t>retinopathy</w:t>
+      </w:r>
+      <w:r>
+        <w:t xml:space="preserve"> and image processing. This helped me inflate</w:t>
+      </w:r>
+      <w:r>
+        <w:t xml:space="preserve"> and mould</w:t>
+      </w:r>
+      <w:r>
+        <w:t xml:space="preserve"> my Project to where the innovation was sufficient. Paul also suggested to look at reports and papers that are recent, i.e. from 2018 onwards. If I implement these suggestions, there can be little argument to a lack of innovation for the Project. </w:t>
+      </w:r>
+    </w:p>
+    <w:p>
+      <w:r>
+        <w:t>Paul also said that it doesn’t matter how the Project is implemented, whether a website or an app, but either a Raspberry Pi or a smart phone (specifically the in-built camera</w:t>
+      </w:r>
+      <w:r>
+        <w:t xml:space="preserve"> on the smart phone</w:t>
+      </w:r>
+      <w:r>
+        <w:t>) could be used.</w:t>
+      </w:r>
+    </w:p>
+    <w:p>
+      <w:pPr>
+        <w:pStyle w:val="Heading2"/>
+      </w:pPr>
+      <w:r>
+        <w:t>23 November 2020</w:t>
+      </w:r>
+    </w:p>
+    <w:p>
+      <w:r>
+        <w:rPr>
+          <w:b/>
+          <w:bCs/>
+        </w:rPr>
+        <w:t>Items discussed:</w:t>
       </w:r>
       <w:r>
         <w:t xml:space="preserve"> </w:t>
       </w:r>
-      <w:proofErr w:type="spellStart"/>
-      <w:r>
-        <w:t>Stynes</w:t>
-      </w:r>
-      <w:proofErr w:type="spellEnd"/>
-      <w:r>
-        <w:t>, our supervisor</w:t>
-      </w:r>
-      <w:r>
-        <w:t>. After the group chat, Paul and I had a one-on-one conversation to discuss my Project. Paul reviewed my Project Proposal and explained that it’s simple to create a website/app, and innovation for my Project was lacking</w:t>
+      <w:r>
+        <w:t>The Project Proposal was discussed and signed off</w:t>
       </w:r>
     </w:p>
     <w:p>
@@ -206,41 +310,58 @@
         <w:t xml:space="preserve"> </w:t>
       </w:r>
       <w:r>
-        <w:t xml:space="preserve">Paul suggested I convert my Project to a website or an app that focuses on </w:t>
-      </w:r>
-      <w:r>
-        <w:t>retinopathy</w:t>
-      </w:r>
-      <w:r>
-        <w:t xml:space="preserve"> and image processing. This helped me inflate</w:t>
-      </w:r>
-      <w:r>
-        <w:t xml:space="preserve"> and mould</w:t>
-      </w:r>
-      <w:bookmarkStart w:id="0" w:name="_GoBack"/>
-      <w:bookmarkEnd w:id="0"/>
-      <w:r>
-        <w:t xml:space="preserve"> my Project to where the innovation was sufficient. Paul also suggested to look at reports and papers that are recent, i.e. from 2018 onwards. If I implement these suggestions, there can be little argument to a lack of innovation for the Project. </w:t>
-      </w:r>
-    </w:p>
-    <w:p>
-      <w:r>
-        <w:t>Paul also said that it doesn’t matter how the Project is implemented, whether a website or an app, but either a Raspberry Pi or a smart phone (specifically the in-built camera) could be used.</w:t>
+        <w:t xml:space="preserve">Paul explained that if I wanted to, I could add more resources regarding eye health, if I wanted to. He said it was a good proposal as it is, but the extras would give it a boost. With being in Week 9 (of 12), I felt I should press on with the Requirements Specification instead, as I don’t want to run out if time and not have something complete for the Midpoint submissions. </w:t>
       </w:r>
     </w:p>
     <w:p>
       <w:pPr>
+        <w:pStyle w:val="Heading2"/>
+      </w:pPr>
+      <w:r>
+        <w:t>30</w:t>
+      </w:r>
+      <w:r>
+        <w:t xml:space="preserve"> November 2020</w:t>
+      </w:r>
+    </w:p>
+    <w:p>
+      <w:r>
         <w:rPr>
           <w:b/>
           <w:bCs/>
         </w:rPr>
-      </w:pPr>
-    </w:p>
-    <w:p>
+        <w:t>Items discussed:</w:t>
+      </w:r>
       <w:r>
         <w:t xml:space="preserve"> </w:t>
       </w:r>
-    </w:p>
+      <w:r>
+        <w:t xml:space="preserve">Paul and the group discussed what has been done in the past week. I explained that I had started the Requirements Specification and I expect to have it completed by the end of the week. </w:t>
+      </w:r>
+    </w:p>
+    <w:p>
+      <w:r>
+        <w:rPr>
+          <w:b/>
+          <w:bCs/>
+        </w:rPr>
+        <w:t>Action Items:</w:t>
+      </w:r>
+      <w:r>
+        <w:rPr>
+          <w:b/>
+          <w:bCs/>
+        </w:rPr>
+        <w:t xml:space="preserve"> </w:t>
+      </w:r>
+      <w:r>
+        <w:t xml:space="preserve">Paul </w:t>
+      </w:r>
+      <w:r>
+        <w:t xml:space="preserve">and I agreed to continue working on the Requirements Specifications and to email him a copy when I have it complete. </w:t>
+      </w:r>
+    </w:p>
+    <w:p/>
     <w:sectPr>
       <w:pgSz w:w="11906" w:h="16838"/>
       <w:pgMar w:top="1440" w:right="1440" w:bottom="1440" w:left="1440" w:header="708" w:footer="708" w:gutter="0"/>

</xml_diff>